<commit_message>
docs added and updated
</commit_message>
<xml_diff>
--- a/_.doc/shakhov-cpp-qt-checker-ass.docx
+++ b/_.doc/shakhov-cpp-qt-checker-ass.docx
@@ -114,7 +114,7 @@
           <w:color w:val="000000"/>
           <w:szCs w:val="28"/>
         </w:rPr>
-        <w:t>экономики и информационных технологий</w:t>
+        <w:t>естественнонаучных дисциплин</w:t>
       </w:r>
     </w:p>
     <w:p>
@@ -3501,11 +3501,22 @@
       <w:bookmarkEnd w:id="0"/>
       <w:bookmarkEnd w:id="1"/>
     </w:p>
-    <w:p/>
-    <w:p/>
-    <w:p>
-      <w:r>
-        <w:t xml:space="preserve">В настоящее время информационные технологии развились настолько, что подобно ластику стёрли границы и расстояния мешавшие найти партнёра и единомышленника в каком либо занятии, позволяя вести общение и обмениваться информацией в реальном времени практически без временных задержек. В то же время это, без сомнения крайне важное свойство технологий, роль которого в современном мире крайне сложно переоценить, несёт и ряд отрицательных факторов, среди которых один из главных — это </w:t>
+    <w:p>
+      <w:pPr>
+        <w:spacing w:line="240" w:lineRule="auto"/>
+      </w:pPr>
+    </w:p>
+    <w:p>
+      <w:r>
+        <w:t xml:space="preserve">В настоящее время информационные технологии развились настолько, что подобно ластику стёрли границы и расстояния мешавшие найти партнёра и единомышленника в каком либо занятии, позволяя </w:t>
+      </w:r>
+      <w:proofErr w:type="gramStart"/>
+      <w:r>
+        <w:t>вести</w:t>
+      </w:r>
+      <w:proofErr w:type="gramEnd"/>
+      <w:r>
+        <w:t xml:space="preserve"> общение и обмениваться информацией в реальном времени практически без временных задержек. В то же время это, без сомнения крайне важное свойство технологий, роль которого в современном мире крайне сложно переоценить, несёт и ряд отрицательных факторов, среди которых один из главных — это </w:t>
       </w:r>
       <w:r>
         <w:t>«</w:t>
@@ -3643,8 +3654,11 @@
       <w:bookmarkEnd w:id="2"/>
       <w:bookmarkEnd w:id="3"/>
     </w:p>
-    <w:p/>
-    <w:p/>
+    <w:p>
+      <w:pPr>
+        <w:spacing w:line="240" w:lineRule="auto"/>
+      </w:pPr>
+    </w:p>
     <w:p>
       <w:pPr>
         <w:pStyle w:val="2"/>
@@ -3657,7 +3671,16 @@
       <w:bookmarkEnd w:id="4"/>
       <w:bookmarkEnd w:id="5"/>
     </w:p>
-    <w:p/>
+    <w:p>
+      <w:pPr>
+        <w:spacing w:line="240" w:lineRule="auto"/>
+      </w:pPr>
+    </w:p>
+    <w:p>
+      <w:pPr>
+        <w:spacing w:line="240" w:lineRule="auto"/>
+      </w:pPr>
+    </w:p>
     <w:p>
       <w:r>
         <w:t xml:space="preserve">Игра </w:t>
@@ -3879,7 +3902,11 @@
         <w:t>граничным условиям задачи.</w:t>
       </w:r>
     </w:p>
-    <w:p/>
+    <w:p>
+      <w:pPr>
+        <w:spacing w:line="240" w:lineRule="auto"/>
+      </w:pPr>
+    </w:p>
     <w:p>
       <w:pPr>
         <w:pStyle w:val="2"/>
@@ -3906,7 +3933,16 @@
       <w:bookmarkEnd w:id="7"/>
       <w:bookmarkEnd w:id="8"/>
     </w:p>
-    <w:p/>
+    <w:p>
+      <w:pPr>
+        <w:spacing w:line="240" w:lineRule="auto"/>
+      </w:pPr>
+    </w:p>
+    <w:p>
+      <w:pPr>
+        <w:spacing w:line="240" w:lineRule="auto"/>
+      </w:pPr>
+    </w:p>
     <w:p>
       <w:r>
         <w:t>Мир современных информационных технологий предлагает нам массу</w:t>
@@ -4233,7 +4269,11 @@
         <w:t>неоконченную партию с того места где она была прервана.</w:t>
       </w:r>
     </w:p>
-    <w:p/>
+    <w:p>
+      <w:pPr>
+        <w:spacing w:line="240" w:lineRule="auto"/>
+      </w:pPr>
+    </w:p>
     <w:p>
       <w:pPr>
         <w:pStyle w:val="2"/>
@@ -4247,6 +4287,11 @@
       <w:bookmarkEnd w:id="9"/>
       <w:bookmarkEnd w:id="10"/>
       <w:bookmarkEnd w:id="11"/>
+    </w:p>
+    <w:p>
+      <w:pPr>
+        <w:spacing w:line="240" w:lineRule="auto"/>
+      </w:pPr>
     </w:p>
     <w:p/>
     <w:p>
@@ -4716,8 +4761,11 @@
       <w:bookmarkEnd w:id="14"/>
       <w:bookmarkEnd w:id="15"/>
     </w:p>
-    <w:p/>
-    <w:p/>
+    <w:p>
+      <w:pPr>
+        <w:spacing w:line="240" w:lineRule="auto"/>
+      </w:pPr>
+    </w:p>
     <w:p>
       <w:pPr>
         <w:pStyle w:val="2"/>
@@ -4730,7 +4778,16 @@
       <w:bookmarkEnd w:id="16"/>
       <w:bookmarkEnd w:id="17"/>
     </w:p>
-    <w:p/>
+    <w:p>
+      <w:pPr>
+        <w:spacing w:line="240" w:lineRule="auto"/>
+      </w:pPr>
+    </w:p>
+    <w:p>
+      <w:pPr>
+        <w:spacing w:line="240" w:lineRule="auto"/>
+      </w:pPr>
+    </w:p>
     <w:p>
       <w:r>
         <w:t>Разбиение приложения на отдельные слабо связанные друг с другом модули позволяет упростить разработку за счёт того, что разработчик может сфокусироваться на меньшем участке задачи не пытаясь удержать в поле внимания большое количество зависимостей между объектами и тратить (порою существенное) время на решение проблем возникающих из-за их нарушения. Кроме того подобный подход позволяет экономить время в случае командной разработки, когда каждая группа имеет свой участок ответственности. Её работа не зависит от деталей реализации остальной части проекта и разработчики лишь должны придерживаться определённых соглашений по внешнему интерфейсу модуля (типов и структур данных для обмена, методов и функций которыми предоставляют услуги во внешний мир).</w:t>
@@ -5058,7 +5115,11 @@
         <w:t>.</w:t>
       </w:r>
     </w:p>
-    <w:p/>
+    <w:p>
+      <w:pPr>
+        <w:spacing w:line="240" w:lineRule="auto"/>
+      </w:pPr>
+    </w:p>
     <w:p>
       <w:pPr>
         <w:pStyle w:val="2"/>
@@ -5071,7 +5132,11 @@
       <w:bookmarkEnd w:id="18"/>
       <w:bookmarkEnd w:id="19"/>
     </w:p>
-    <w:p/>
+    <w:p>
+      <w:pPr>
+        <w:spacing w:line="240" w:lineRule="auto"/>
+      </w:pPr>
+    </w:p>
     <w:p>
       <w:pPr>
         <w:pStyle w:val="3"/>
@@ -5084,7 +5149,16 @@
       <w:bookmarkEnd w:id="20"/>
       <w:bookmarkEnd w:id="21"/>
     </w:p>
-    <w:p/>
+    <w:p>
+      <w:pPr>
+        <w:spacing w:line="240" w:lineRule="auto"/>
+      </w:pPr>
+    </w:p>
+    <w:p>
+      <w:pPr>
+        <w:spacing w:line="240" w:lineRule="auto"/>
+      </w:pPr>
+    </w:p>
     <w:p>
       <w:r>
         <w:t>Наверное, одна из самых сложных частей проекта. Данный модуль должен:</w:t>
@@ -5470,15 +5544,7 @@
     </w:p>
     <w:p>
       <w:r>
-        <w:t>ЧЁРНЫЕ</w:t>
-      </w:r>
-      <w:proofErr w:type="gramStart"/>
-      <w:r>
-        <w:t>.д</w:t>
-      </w:r>
-      <w:proofErr w:type="gramEnd"/>
-      <w:r>
-        <w:t xml:space="preserve">амки = ЧЁРНЫЕ </w:t>
+        <w:t xml:space="preserve">ЧЁРНЫЕ.дамки = ЧЁРНЫЕ </w:t>
       </w:r>
       <w:r>
         <w:rPr>
@@ -5494,15 +5560,7 @@
     </w:p>
     <w:p>
       <w:r>
-        <w:t>ЧЁРНЫЕ</w:t>
-      </w:r>
-      <w:proofErr w:type="gramStart"/>
-      <w:r>
-        <w:t>.д</w:t>
-      </w:r>
-      <w:proofErr w:type="gramEnd"/>
-      <w:r>
-        <w:t>амки</w:t>
+        <w:t>ЧЁРНЫЕ.дамки</w:t>
       </w:r>
       <w:r>
         <w:t xml:space="preserve"> = </w:t>
@@ -6753,13 +6811,8 @@
       <w:r>
         <w:t xml:space="preserve"> придётся обрабатывать индивидуально. К счастью число дамок возникающих на игровом поле, как правило, невелико, а образуются они ближе к концу игры</w:t>
       </w:r>
-      <w:proofErr w:type="gramStart"/>
-      <w:r>
-        <w:t>.</w:t>
-      </w:r>
-      <w:proofErr w:type="gramEnd"/>
-      <w:r>
-        <w:t xml:space="preserve"> К</w:t>
+      <w:r>
+        <w:t>. К</w:t>
       </w:r>
       <w:r>
         <w:t>огда ряды обоих противников достаточно разряжены, чтобы фигура могла добраться до края доски</w:t>
@@ -8630,7 +8683,11 @@
         <w:t>Основные алгоритмы и структуры данных Решателя разработаны. В дальнейшем потребуется изложить их на выбранном языке программирования, модифицировав с учётом предъявляемых требований и ограничений.</w:t>
       </w:r>
     </w:p>
-    <w:p/>
+    <w:p>
+      <w:pPr>
+        <w:spacing w:line="240" w:lineRule="auto"/>
+      </w:pPr>
+    </w:p>
     <w:p>
       <w:pPr>
         <w:pStyle w:val="3"/>
@@ -8646,7 +8703,16 @@
       <w:bookmarkEnd w:id="22"/>
       <w:bookmarkEnd w:id="23"/>
     </w:p>
-    <w:p/>
+    <w:p>
+      <w:pPr>
+        <w:spacing w:line="240" w:lineRule="auto"/>
+      </w:pPr>
+    </w:p>
+    <w:p>
+      <w:pPr>
+        <w:spacing w:line="240" w:lineRule="auto"/>
+      </w:pPr>
+    </w:p>
     <w:p>
       <w:r>
         <w:t>Модуль реализует игровой реквизит и процесс принятия решений по перемещению и снятию фигур. В своей работе тесно взаимодействует с Решателем, обмениваясь с ним общими типами данных.</w:t>
@@ -8953,7 +9019,11 @@
         <w:t xml:space="preserve"> в которой текущий игрок считается проигравшим, так как не имеет открытых к ходу фигур, либо все его фигуры сняты с доски противником. В противном случае происходит возврат к началу цикла.</w:t>
       </w:r>
     </w:p>
-    <w:p/>
+    <w:p>
+      <w:pPr>
+        <w:spacing w:line="240" w:lineRule="auto"/>
+      </w:pPr>
+    </w:p>
     <w:p>
       <w:pPr>
         <w:pStyle w:val="3"/>
@@ -8974,7 +9044,16 @@
       <w:bookmarkEnd w:id="25"/>
       <w:bookmarkEnd w:id="26"/>
     </w:p>
-    <w:p/>
+    <w:p>
+      <w:pPr>
+        <w:spacing w:line="240" w:lineRule="auto"/>
+      </w:pPr>
+    </w:p>
+    <w:p>
+      <w:pPr>
+        <w:spacing w:line="240" w:lineRule="auto"/>
+      </w:pPr>
+    </w:p>
     <w:p>
       <w:r>
         <w:t xml:space="preserve">Модуль реализует интерфейс к внешней реляционной базе данных хранящей записи ходов всех начатых когда либо партий и информацию </w:t>
@@ -9054,7 +9133,11 @@
         <w:t xml:space="preserve"> содержащий все ходы в пределах указанной партии</w:t>
       </w:r>
     </w:p>
-    <w:p/>
+    <w:p>
+      <w:pPr>
+        <w:spacing w:line="240" w:lineRule="auto"/>
+      </w:pPr>
+    </w:p>
     <w:p>
       <w:pPr>
         <w:pStyle w:val="3"/>
@@ -9069,7 +9152,16 @@
       <w:bookmarkEnd w:id="28"/>
       <w:bookmarkEnd w:id="29"/>
     </w:p>
-    <w:p/>
+    <w:p>
+      <w:pPr>
+        <w:spacing w:line="240" w:lineRule="auto"/>
+      </w:pPr>
+    </w:p>
+    <w:p>
+      <w:pPr>
+        <w:spacing w:line="240" w:lineRule="auto"/>
+      </w:pPr>
+    </w:p>
     <w:p>
       <w:r>
         <w:t xml:space="preserve">Список представляет собой простой элемент интерфейса типа список. По команде добавляет в последнюю позицию содержимое полей номер_хода и Нотация из </w:t>
@@ -9112,16 +9204,19 @@
         <w:t>«</w:t>
       </w:r>
       <w:r>
-        <w:t>любой из</w:t>
-      </w:r>
+        <w:t xml:space="preserve">любой </w:t>
+      </w:r>
+      <w:proofErr w:type="gramStart"/>
+      <w:r>
+        <w:t>из</w:t>
+      </w:r>
+      <w:proofErr w:type="gramEnd"/>
       <w:r>
         <w:t>»</w:t>
       </w:r>
-      <w:proofErr w:type="gramStart"/>
       <w:r>
         <w:t>.</w:t>
       </w:r>
-      <w:proofErr w:type="gramEnd"/>
       <w:r>
         <w:t xml:space="preserve"> </w:t>
       </w:r>
@@ -9210,8 +9305,11 @@
       <w:bookmarkEnd w:id="30"/>
       <w:bookmarkEnd w:id="31"/>
     </w:p>
-    <w:p/>
-    <w:p/>
+    <w:p>
+      <w:pPr>
+        <w:spacing w:line="240" w:lineRule="auto"/>
+      </w:pPr>
+    </w:p>
     <w:p>
       <w:pPr>
         <w:pStyle w:val="2"/>
@@ -9226,7 +9324,16 @@
       <w:bookmarkEnd w:id="33"/>
       <w:bookmarkEnd w:id="34"/>
     </w:p>
-    <w:p/>
+    <w:p>
+      <w:pPr>
+        <w:spacing w:line="240" w:lineRule="auto"/>
+      </w:pPr>
+    </w:p>
+    <w:p>
+      <w:pPr>
+        <w:spacing w:line="240" w:lineRule="auto"/>
+      </w:pPr>
+    </w:p>
     <w:p>
       <w:r>
         <w:t xml:space="preserve">Для реализации </w:t>
@@ -9270,6 +9377,9 @@
       </w:r>
     </w:p>
     <w:p>
+      <w:pPr>
+        <w:jc w:val="left"/>
+      </w:pPr>
       <w:r>
         <w:t xml:space="preserve">Даталогическая модель перенесётся в среду </w:t>
       </w:r>
@@ -9284,6 +9394,12 @@
       </w:r>
       <w:r>
         <w:t>практически без изменений, надо будет лишь уточнить типы и размеры полей таблиц:</w:t>
+      </w:r>
+      <w:r>
+        <w:t xml:space="preserve"> </w:t>
+      </w:r>
+      <w:r>
+        <w:t>Таблица 1 - Отношение Игроки</w:t>
       </w:r>
     </w:p>
     <w:tbl>
@@ -10029,118 +10145,124 @@
       </w:tr>
     </w:tbl>
     <w:p>
+      <w:r>
+        <w:t xml:space="preserve">Описание таблицы на языке </w:t>
+      </w:r>
+      <w:r>
+        <w:rPr>
+          <w:lang w:val="en-US"/>
+        </w:rPr>
+        <w:t>DDL</w:t>
+      </w:r>
+      <w:r>
+        <w:t xml:space="preserve"> </w:t>
+      </w:r>
+      <w:r>
+        <w:t xml:space="preserve">(его </w:t>
+      </w:r>
+      <w:r>
+        <w:t>диалекте,</w:t>
+      </w:r>
+      <w:r>
+        <w:t xml:space="preserve"> используемом в </w:t>
+      </w:r>
+      <w:r>
+        <w:rPr>
+          <w:lang w:val="en-US"/>
+        </w:rPr>
+        <w:t>SQLite</w:t>
+      </w:r>
+      <w:r>
+        <w:t>)</w:t>
+      </w:r>
+      <w:r>
+        <w:t>:</w:t>
+      </w:r>
+    </w:p>
+    <w:p>
+      <w:pPr>
+        <w:rPr>
+          <w:lang w:val="en-US"/>
+        </w:rPr>
+      </w:pPr>
+      <w:r>
+        <w:rPr>
+          <w:lang w:val="en-US"/>
+        </w:rPr>
+        <w:t>CREATE TABLE 'Players' (</w:t>
+      </w:r>
+    </w:p>
+    <w:p>
+      <w:pPr>
+        <w:rPr>
+          <w:lang w:val="en-US"/>
+        </w:rPr>
+      </w:pPr>
+      <w:r>
+        <w:rPr>
+          <w:lang w:val="en-US"/>
+        </w:rPr>
+        <w:t>'_</w:t>
+      </w:r>
+      <w:proofErr w:type="spellStart"/>
+      <w:r>
+        <w:rPr>
+          <w:lang w:val="en-US"/>
+        </w:rPr>
+        <w:t>playerID</w:t>
+      </w:r>
+      <w:proofErr w:type="spellEnd"/>
+      <w:r>
+        <w:rPr>
+          <w:lang w:val="en-US"/>
+        </w:rPr>
+        <w:t>' 'INTEGER' PRIMARY KEY AUTOINCREMENT,</w:t>
+      </w:r>
+    </w:p>
+    <w:p>
+      <w:pPr>
+        <w:rPr>
+          <w:lang w:val="en-US"/>
+        </w:rPr>
+      </w:pPr>
+      <w:r>
+        <w:rPr>
+          <w:lang w:val="en-US"/>
+        </w:rPr>
+        <w:t>'</w:t>
+      </w:r>
+      <w:proofErr w:type="gramStart"/>
+      <w:r>
+        <w:rPr>
+          <w:lang w:val="en-US"/>
+        </w:rPr>
+        <w:t>name</w:t>
+      </w:r>
+      <w:proofErr w:type="gramEnd"/>
+      <w:r>
+        <w:rPr>
+          <w:lang w:val="en-US"/>
+        </w:rPr>
+        <w:t>' 'STRING' NOT NULL ON CONFLICT FAIL UNIQUE ON CONFLICT FAIL</w:t>
+      </w:r>
+    </w:p>
+    <w:p>
       <w:pPr>
         <w:jc w:val="center"/>
       </w:pPr>
       <w:r>
-        <w:t>Таблица 1. Отношение Игроки</w:t>
-      </w:r>
-    </w:p>
-    <w:p>
-      <w:r>
-        <w:t xml:space="preserve">Описание таблицы на языке </w:t>
-      </w:r>
-      <w:r>
-        <w:rPr>
-          <w:lang w:val="en-US"/>
-        </w:rPr>
-        <w:t>DDL</w:t>
+        <w:t>);</w:t>
       </w:r>
       <w:r>
         <w:t xml:space="preserve"> </w:t>
       </w:r>
-      <w:r>
-        <w:t xml:space="preserve">(его </w:t>
-      </w:r>
-      <w:r>
-        <w:t>диалекте,</w:t>
-      </w:r>
-      <w:r>
-        <w:t xml:space="preserve"> используемом в </w:t>
-      </w:r>
-      <w:r>
-        <w:rPr>
-          <w:lang w:val="en-US"/>
-        </w:rPr>
-        <w:t>SQLite</w:t>
-      </w:r>
-      <w:r>
-        <w:t>)</w:t>
-      </w:r>
-      <w:r>
-        <w:t>:</w:t>
-      </w:r>
-    </w:p>
-    <w:p>
-      <w:pPr>
-        <w:rPr>
-          <w:lang w:val="en-US"/>
-        </w:rPr>
-      </w:pPr>
-      <w:r>
-        <w:rPr>
-          <w:lang w:val="en-US"/>
-        </w:rPr>
-        <w:t>CREATE TABLE 'Players' (</w:t>
-      </w:r>
-    </w:p>
-    <w:p>
-      <w:pPr>
-        <w:rPr>
-          <w:lang w:val="en-US"/>
-        </w:rPr>
-      </w:pPr>
-      <w:r>
-        <w:rPr>
-          <w:lang w:val="en-US"/>
-        </w:rPr>
-        <w:t>'_</w:t>
-      </w:r>
-      <w:proofErr w:type="spellStart"/>
-      <w:r>
-        <w:rPr>
-          <w:lang w:val="en-US"/>
-        </w:rPr>
-        <w:t>playerID</w:t>
-      </w:r>
-      <w:proofErr w:type="spellEnd"/>
-      <w:r>
-        <w:rPr>
-          <w:lang w:val="en-US"/>
-        </w:rPr>
-        <w:t>' 'INTEGER' PRIMARY KEY AUTOINCREMENT,</w:t>
-      </w:r>
-    </w:p>
-    <w:p>
-      <w:pPr>
-        <w:rPr>
-          <w:lang w:val="en-US"/>
-        </w:rPr>
-      </w:pPr>
-      <w:r>
-        <w:rPr>
-          <w:lang w:val="en-US"/>
-        </w:rPr>
-        <w:t>'</w:t>
-      </w:r>
-      <w:proofErr w:type="gramStart"/>
-      <w:r>
-        <w:rPr>
-          <w:lang w:val="en-US"/>
-        </w:rPr>
-        <w:t>name</w:t>
-      </w:r>
-      <w:proofErr w:type="gramEnd"/>
-      <w:r>
-        <w:rPr>
-          <w:lang w:val="en-US"/>
-        </w:rPr>
-        <w:t>' 'STRING' NOT NULL ON CONFLICT FAIL UNIQUE ON CONFLICT FAIL</w:t>
-      </w:r>
-    </w:p>
-    <w:p>
-      <w:r>
-        <w:t>);</w:t>
+    </w:p>
+    <w:p>
+      <w:pPr>
+        <w:jc w:val="left"/>
+      </w:pPr>
+      <w:r>
+        <w:t>Таблица 2. Отношение Партии</w:t>
       </w:r>
     </w:p>
     <w:tbl>
@@ -11485,14 +11607,6 @@
       </w:tr>
     </w:tbl>
     <w:p>
-      <w:pPr>
-        <w:jc w:val="center"/>
-      </w:pPr>
-      <w:r>
-        <w:t>Таблица 2. Отношение Партии</w:t>
-      </w:r>
-    </w:p>
-    <w:p>
       <w:r>
         <w:t xml:space="preserve">Дополнительно в этой таблице необходимо реализовать проверку на совпадение полей </w:t>
       </w:r>
@@ -11702,13 +11816,53 @@
       </w:r>
     </w:p>
     <w:p>
-      <w:r>
+      <w:pPr>
+        <w:rPr>
+          <w:lang w:val="en-US"/>
+        </w:rPr>
+      </w:pPr>
+      <w:r>
+        <w:rPr>
+          <w:lang w:val="en-US"/>
+        </w:rPr>
         <w:t>CHECK ('playerIDw' &lt;&gt; 'playerIDb')</w:t>
       </w:r>
     </w:p>
     <w:p>
       <w:r>
+        <w:rPr>
+          <w:lang w:val="en-US"/>
+        </w:rPr>
         <w:t>);</w:t>
+      </w:r>
+    </w:p>
+    <w:p>
+      <w:r>
+        <w:rPr>
+          <w:lang w:val="en-US"/>
+        </w:rPr>
+        <w:t xml:space="preserve"> </w:t>
+      </w:r>
+      <w:r>
+        <w:t>Таблица</w:t>
+      </w:r>
+      <w:r>
+        <w:rPr>
+          <w:lang w:val="en-US"/>
+        </w:rPr>
+        <w:t xml:space="preserve"> 3. </w:t>
+      </w:r>
+      <w:r>
+        <w:t>Отношение</w:t>
+      </w:r>
+      <w:r>
+        <w:rPr>
+          <w:lang w:val="en-US"/>
+        </w:rPr>
+        <w:t xml:space="preserve"> </w:t>
+      </w:r>
+      <w:r>
+        <w:t>Ходы</w:t>
       </w:r>
     </w:p>
     <w:tbl>
@@ -13095,14 +13249,6 @@
       </w:tr>
     </w:tbl>
     <w:p>
-      <w:pPr>
-        <w:jc w:val="center"/>
-      </w:pPr>
-      <w:r>
-        <w:t>Таблица 3. Отношение Ходы</w:t>
-      </w:r>
-    </w:p>
-    <w:p>
       <w:r>
         <w:t xml:space="preserve">В этой таблице будет составной первичный ключ, так как не может быть партии с двумя одинаковыми порядковыми номерами хода. В то же время часть его будет являться внешним </w:t>
       </w:r>
@@ -14424,8 +14570,10 @@
     </w:p>
     <w:p>
       <w:r>
-        <w:tab/>
-        <w:t xml:space="preserve">Эта реализация расположена в классе </w:t>
+        <w:t>Данная</w:t>
+      </w:r>
+      <w:r>
+        <w:t xml:space="preserve"> реализация расположена в классе </w:t>
       </w:r>
       <w:r>
         <w:rPr>
@@ -17790,18 +17938,18 @@
     </w:p>
     <w:p>
       <w:r>
-        <w:t>Поиск Незапертых и потенциальных Жертв происходит</w:t>
-      </w:r>
-      <w:r>
-        <w:t xml:space="preserve"> по уже рассмотренным принципам</w:t>
+        <w:t>Поиск Незапертых и потенциальных Же</w:t>
       </w:r>
       <w:proofErr w:type="gramStart"/>
       <w:r>
-        <w:t>.</w:t>
+        <w:t>ртв пр</w:t>
       </w:r>
       <w:proofErr w:type="gramEnd"/>
       <w:r>
-        <w:t xml:space="preserve"> П</w:t>
+        <w:t>оисходит</w:t>
+      </w:r>
+      <w:r>
+        <w:t xml:space="preserve"> по уже рассмотренным принципам. П</w:t>
       </w:r>
       <w:r>
         <w:t xml:space="preserve">орой для упрощения расчётов вводятся некоторые предварительно вычисленные вспомогательные переменные. Например </w:t>
@@ -18174,7 +18322,11 @@
         <w:t xml:space="preserve"> Доступных практически полностью повторяют алгоритмы из 2.3.1 и не нуждаются в детальном рассмотрении.</w:t>
       </w:r>
     </w:p>
-    <w:p/>
+    <w:p>
+      <w:pPr>
+        <w:spacing w:line="240" w:lineRule="auto"/>
+      </w:pPr>
+    </w:p>
     <w:p>
       <w:pPr>
         <w:pStyle w:val="2"/>
@@ -18186,6 +18338,11 @@
       </w:r>
       <w:bookmarkEnd w:id="38"/>
       <w:bookmarkEnd w:id="39"/>
+    </w:p>
+    <w:p>
+      <w:pPr>
+        <w:spacing w:line="240" w:lineRule="auto"/>
+      </w:pPr>
     </w:p>
     <w:p/>
     <w:p>
@@ -18746,6 +18903,8 @@
       <w:r>
         <w:t>()</w:t>
       </w:r>
+      <w:bookmarkStart w:id="40" w:name="_GoBack"/>
+      <w:bookmarkEnd w:id="40"/>
     </w:p>
     <w:p>
       <w:proofErr w:type="spellStart"/>
@@ -19225,14 +19384,18 @@
         <w:t>.</w:t>
       </w:r>
     </w:p>
-    <w:p/>
+    <w:p>
+      <w:pPr>
+        <w:spacing w:line="240" w:lineRule="auto"/>
+      </w:pPr>
+    </w:p>
     <w:p>
       <w:pPr>
         <w:pStyle w:val="2"/>
       </w:pPr>
-      <w:bookmarkStart w:id="40" w:name="__RefHeading___Toc13010_2338992042"/>
-      <w:bookmarkStart w:id="41" w:name="_Toc527581430"/>
-      <w:bookmarkStart w:id="42" w:name="_Toc527618063"/>
+      <w:bookmarkStart w:id="41" w:name="__RefHeading___Toc13010_2338992042"/>
+      <w:bookmarkStart w:id="42" w:name="_Toc527581430"/>
+      <w:bookmarkStart w:id="43" w:name="_Toc527618063"/>
       <w:r>
         <w:t xml:space="preserve">3.4 Класс </w:t>
       </w:r>
@@ -19253,11 +19416,20 @@
       <w:r>
         <w:t>(диалог добавления игрока)</w:t>
       </w:r>
-      <w:bookmarkEnd w:id="40"/>
       <w:bookmarkEnd w:id="41"/>
       <w:bookmarkEnd w:id="42"/>
-    </w:p>
-    <w:p/>
+      <w:bookmarkEnd w:id="43"/>
+    </w:p>
+    <w:p>
+      <w:pPr>
+        <w:spacing w:line="240" w:lineRule="auto"/>
+      </w:pPr>
+    </w:p>
+    <w:p>
+      <w:pPr>
+        <w:spacing w:line="240" w:lineRule="auto"/>
+      </w:pPr>
+    </w:p>
     <w:p>
       <w:r>
         <w:t xml:space="preserve">Реализует модальный диалог добавления нового пользователя в базу данных. Контролирует длину вводимого имени в символах. Непосредственно вставка выполняется классом </w:t>
@@ -19272,14 +19444,18 @@
         <w:t>.</w:t>
       </w:r>
     </w:p>
-    <w:p/>
+    <w:p>
+      <w:pPr>
+        <w:spacing w:line="240" w:lineRule="auto"/>
+      </w:pPr>
+    </w:p>
     <w:p>
       <w:pPr>
         <w:pStyle w:val="2"/>
       </w:pPr>
-      <w:bookmarkStart w:id="43" w:name="__RefHeading___Toc13012_2338992042"/>
-      <w:bookmarkStart w:id="44" w:name="_Toc527581431"/>
-      <w:bookmarkStart w:id="45" w:name="_Toc527618064"/>
+      <w:bookmarkStart w:id="44" w:name="__RefHeading___Toc13012_2338992042"/>
+      <w:bookmarkStart w:id="45" w:name="_Toc527581431"/>
+      <w:bookmarkStart w:id="46" w:name="_Toc527618064"/>
       <w:r>
         <w:t xml:space="preserve">3.5 Класс </w:t>
       </w:r>
@@ -19291,11 +19467,20 @@
       <w:r>
         <w:t xml:space="preserve"> (вспомогательный элемент интерфейса)</w:t>
       </w:r>
-      <w:bookmarkEnd w:id="43"/>
       <w:bookmarkEnd w:id="44"/>
       <w:bookmarkEnd w:id="45"/>
-    </w:p>
-    <w:p/>
+      <w:bookmarkEnd w:id="46"/>
+    </w:p>
+    <w:p>
+      <w:pPr>
+        <w:spacing w:line="240" w:lineRule="auto"/>
+      </w:pPr>
+    </w:p>
+    <w:p>
+      <w:pPr>
+        <w:spacing w:line="240" w:lineRule="auto"/>
+      </w:pPr>
+    </w:p>
     <w:p>
       <w:r>
         <w:t xml:space="preserve">Реализует выпадающий список </w:t>
@@ -19325,22 +19510,35 @@
         <w:t>текущего игрока по запросу.</w:t>
       </w:r>
     </w:p>
-    <w:p/>
+    <w:p>
+      <w:pPr>
+        <w:spacing w:line="240" w:lineRule="auto"/>
+      </w:pPr>
+    </w:p>
     <w:p>
       <w:pPr>
         <w:pStyle w:val="2"/>
       </w:pPr>
-      <w:bookmarkStart w:id="46" w:name="__RefHeading___Toc13014_2338992042"/>
-      <w:bookmarkStart w:id="47" w:name="_Toc527581432"/>
-      <w:bookmarkStart w:id="48" w:name="_Toc527618065"/>
+      <w:bookmarkStart w:id="47" w:name="__RefHeading___Toc13014_2338992042"/>
+      <w:bookmarkStart w:id="48" w:name="_Toc527581432"/>
+      <w:bookmarkStart w:id="49" w:name="_Toc527618065"/>
       <w:r>
         <w:t>3.6 Класс UI (интерфейс приложения)</w:t>
       </w:r>
-      <w:bookmarkEnd w:id="46"/>
       <w:bookmarkEnd w:id="47"/>
       <w:bookmarkEnd w:id="48"/>
-    </w:p>
-    <w:p/>
+      <w:bookmarkEnd w:id="49"/>
+    </w:p>
+    <w:p>
+      <w:pPr>
+        <w:spacing w:line="240" w:lineRule="auto"/>
+      </w:pPr>
+    </w:p>
+    <w:p>
+      <w:pPr>
+        <w:spacing w:line="240" w:lineRule="auto"/>
+      </w:pPr>
+    </w:p>
     <w:p>
       <w:r>
         <w:t xml:space="preserve">Реализует модуль Окно приложения и ответственен за координацию работы всех классов описанных ранее. Кроме них содержит экземпляр </w:t>
@@ -19383,15 +19581,15 @@
       <w:pPr>
         <w:pStyle w:val="1"/>
       </w:pPr>
-      <w:bookmarkStart w:id="49" w:name="__RefHeading___Toc636_2052651560"/>
-      <w:bookmarkStart w:id="50" w:name="_Toc527581433"/>
-      <w:bookmarkStart w:id="51" w:name="_Toc527618066"/>
+      <w:bookmarkStart w:id="50" w:name="__RefHeading___Toc636_2052651560"/>
+      <w:bookmarkStart w:id="51" w:name="_Toc527581433"/>
+      <w:bookmarkStart w:id="52" w:name="_Toc527618066"/>
       <w:r>
         <w:t>Заключение</w:t>
       </w:r>
-      <w:bookmarkEnd w:id="49"/>
       <w:bookmarkEnd w:id="50"/>
       <w:bookmarkEnd w:id="51"/>
+      <w:bookmarkEnd w:id="52"/>
     </w:p>
     <w:p/>
     <w:p/>
@@ -19778,13 +19976,13 @@
       <w:pPr>
         <w:pStyle w:val="1"/>
       </w:pPr>
-      <w:bookmarkStart w:id="52" w:name="_Toc527581434"/>
-      <w:bookmarkStart w:id="53" w:name="_Toc527618067"/>
+      <w:bookmarkStart w:id="53" w:name="_Toc527581434"/>
+      <w:bookmarkStart w:id="54" w:name="_Toc527618067"/>
       <w:r>
         <w:t>Список использованных источников</w:t>
       </w:r>
-      <w:bookmarkEnd w:id="52"/>
       <w:bookmarkEnd w:id="53"/>
+      <w:bookmarkEnd w:id="54"/>
     </w:p>
     <w:p/>
     <w:p/>
@@ -20952,13 +21150,13 @@
       <w:pPr>
         <w:pStyle w:val="4"/>
       </w:pPr>
-      <w:bookmarkStart w:id="54" w:name="__RefHeading___Toc15065_3162184212"/>
-      <w:bookmarkStart w:id="55" w:name="_Toc527618068"/>
+      <w:bookmarkStart w:id="55" w:name="__RefHeading___Toc15065_3162184212"/>
+      <w:bookmarkStart w:id="56" w:name="_Toc527618068"/>
       <w:r>
         <w:t>Приложение 1</w:t>
       </w:r>
-      <w:bookmarkEnd w:id="54"/>
       <w:bookmarkEnd w:id="55"/>
+      <w:bookmarkEnd w:id="56"/>
     </w:p>
     <w:p>
       <w:pPr>
@@ -23032,16 +23230,16 @@
       <w:pPr>
         <w:pStyle w:val="4"/>
       </w:pPr>
-      <w:bookmarkStart w:id="56" w:name="_Toc527618069"/>
+      <w:bookmarkStart w:id="57" w:name="_Toc527618069"/>
       <w:r>
         <w:t>Прилож</w:t>
       </w:r>
-      <w:bookmarkStart w:id="57" w:name="last_page"/>
+      <w:bookmarkStart w:id="58" w:name="last_page"/>
+      <w:bookmarkEnd w:id="58"/>
+      <w:r>
+        <w:t>ение 2</w:t>
+      </w:r>
       <w:bookmarkEnd w:id="57"/>
-      <w:r>
-        <w:t>ение 2</w:t>
-      </w:r>
-      <w:bookmarkEnd w:id="56"/>
     </w:p>
     <w:p>
       <w:pPr>
@@ -23281,15 +23479,7 @@
         <w:rPr>
           <w:szCs w:val="28"/>
         </w:rPr>
-        <w:t>крос</w:t>
-      </w:r>
-      <w:bookmarkStart w:id="58" w:name="_GoBack"/>
-      <w:bookmarkEnd w:id="58"/>
-      <w:r>
-        <w:rPr>
-          <w:szCs w:val="28"/>
-        </w:rPr>
-        <w:t>с-платформенных</w:t>
+        <w:t>кросс-платформенных</w:t>
       </w:r>
       <w:proofErr w:type="gramEnd"/>
       <w:r>
@@ -23371,6 +23561,7 @@
     <w:tblPr>
       <w:tblW w:w="9526" w:type="dxa"/>
       <w:jc w:val="center"/>
+      <w:tblInd w:w="45" w:type="dxa"/>
       <w:tblBorders>
         <w:top w:val="single" w:sz="4" w:space="0" w:color="000000"/>
         <w:left w:val="single" w:sz="4" w:space="0" w:color="000000"/>
@@ -23392,10 +23583,10 @@
       <w:gridCol w:w="831"/>
       <w:gridCol w:w="606"/>
       <w:gridCol w:w="3063"/>
-      <w:gridCol w:w="524"/>
-      <w:gridCol w:w="524"/>
-      <w:gridCol w:w="524"/>
-      <w:gridCol w:w="568"/>
+      <w:gridCol w:w="445"/>
+      <w:gridCol w:w="425"/>
+      <w:gridCol w:w="425"/>
+      <w:gridCol w:w="845"/>
       <w:gridCol w:w="657"/>
     </w:tblGrid>
     <w:tr>
@@ -23406,7 +23597,7 @@
       </w:trPr>
       <w:tc>
         <w:tcPr>
-          <w:tcW w:w="464" w:type="dxa"/>
+          <w:tcW w:w="461" w:type="dxa"/>
           <w:tcMar>
             <w:top w:w="55" w:type="dxa"/>
             <w:left w:w="55" w:type="dxa"/>
@@ -23430,7 +23621,7 @@
       </w:tc>
       <w:tc>
         <w:tcPr>
-          <w:tcW w:w="503" w:type="dxa"/>
+          <w:tcW w:w="499" w:type="dxa"/>
           <w:tcMar>
             <w:top w:w="55" w:type="dxa"/>
             <w:left w:w="55" w:type="dxa"/>
@@ -23454,7 +23645,7 @@
       </w:tc>
       <w:tc>
         <w:tcPr>
-          <w:tcW w:w="1283" w:type="dxa"/>
+          <w:tcW w:w="1269" w:type="dxa"/>
           <w:tcMar>
             <w:top w:w="55" w:type="dxa"/>
             <w:left w:w="55" w:type="dxa"/>
@@ -23478,7 +23669,7 @@
       </w:tc>
       <w:tc>
         <w:tcPr>
-          <w:tcW w:w="839" w:type="dxa"/>
+          <w:tcW w:w="831" w:type="dxa"/>
           <w:tcMar>
             <w:top w:w="55" w:type="dxa"/>
             <w:left w:w="55" w:type="dxa"/>
@@ -23502,7 +23693,7 @@
       </w:tc>
       <w:tc>
         <w:tcPr>
-          <w:tcW w:w="612" w:type="dxa"/>
+          <w:tcW w:w="606" w:type="dxa"/>
           <w:tcMar>
             <w:top w:w="55" w:type="dxa"/>
             <w:left w:w="55" w:type="dxa"/>
@@ -23526,7 +23717,7 @@
       </w:tc>
       <w:tc>
         <w:tcPr>
-          <w:tcW w:w="5921" w:type="dxa"/>
+          <w:tcW w:w="5860" w:type="dxa"/>
           <w:gridSpan w:val="6"/>
           <w:vMerge w:val="restart"/>
           <w:tcMar>
@@ -23540,6 +23731,7 @@
         <w:p>
           <w:pPr>
             <w:pStyle w:val="12"/>
+            <w:spacing w:line="240" w:lineRule="auto"/>
             <w:jc w:val="center"/>
             <w:rPr>
               <w:szCs w:val="28"/>
@@ -23576,7 +23768,7 @@
       </w:trPr>
       <w:tc>
         <w:tcPr>
-          <w:tcW w:w="464" w:type="dxa"/>
+          <w:tcW w:w="461" w:type="dxa"/>
           <w:tcMar>
             <w:top w:w="55" w:type="dxa"/>
             <w:left w:w="55" w:type="dxa"/>
@@ -23593,7 +23785,7 @@
       </w:tc>
       <w:tc>
         <w:tcPr>
-          <w:tcW w:w="503" w:type="dxa"/>
+          <w:tcW w:w="499" w:type="dxa"/>
           <w:tcMar>
             <w:top w:w="55" w:type="dxa"/>
             <w:left w:w="55" w:type="dxa"/>
@@ -23610,7 +23802,7 @@
       </w:tc>
       <w:tc>
         <w:tcPr>
-          <w:tcW w:w="1283" w:type="dxa"/>
+          <w:tcW w:w="1269" w:type="dxa"/>
           <w:tcMar>
             <w:top w:w="55" w:type="dxa"/>
             <w:left w:w="55" w:type="dxa"/>
@@ -23627,7 +23819,7 @@
       </w:tc>
       <w:tc>
         <w:tcPr>
-          <w:tcW w:w="839" w:type="dxa"/>
+          <w:tcW w:w="831" w:type="dxa"/>
           <w:tcMar>
             <w:top w:w="55" w:type="dxa"/>
             <w:left w:w="55" w:type="dxa"/>
@@ -23644,7 +23836,7 @@
       </w:tc>
       <w:tc>
         <w:tcPr>
-          <w:tcW w:w="612" w:type="dxa"/>
+          <w:tcW w:w="606" w:type="dxa"/>
           <w:tcMar>
             <w:top w:w="55" w:type="dxa"/>
             <w:left w:w="55" w:type="dxa"/>
@@ -23661,7 +23853,7 @@
       </w:tc>
       <w:tc>
         <w:tcPr>
-          <w:tcW w:w="5921" w:type="dxa"/>
+          <w:tcW w:w="5860" w:type="dxa"/>
           <w:gridSpan w:val="6"/>
           <w:vMerge/>
           <w:tcMar>
@@ -23682,7 +23874,7 @@
       </w:trPr>
       <w:tc>
         <w:tcPr>
-          <w:tcW w:w="464" w:type="dxa"/>
+          <w:tcW w:w="461" w:type="dxa"/>
           <w:tcMar>
             <w:top w:w="55" w:type="dxa"/>
             <w:left w:w="55" w:type="dxa"/>
@@ -23695,6 +23887,7 @@
           <w:pPr>
             <w:pStyle w:val="TableContents"/>
             <w:rPr>
+              <w:i/>
               <w:sz w:val="16"/>
               <w:szCs w:val="16"/>
             </w:rPr>
@@ -23702,6 +23895,7 @@
           <w:proofErr w:type="spellStart"/>
           <w:r>
             <w:rPr>
+              <w:i/>
               <w:sz w:val="16"/>
               <w:szCs w:val="16"/>
             </w:rPr>
@@ -23712,7 +23906,7 @@
       </w:tc>
       <w:tc>
         <w:tcPr>
-          <w:tcW w:w="503" w:type="dxa"/>
+          <w:tcW w:w="499" w:type="dxa"/>
           <w:tcMar>
             <w:top w:w="55" w:type="dxa"/>
             <w:left w:w="55" w:type="dxa"/>
@@ -23725,12 +23919,14 @@
           <w:pPr>
             <w:pStyle w:val="TableContents"/>
             <w:rPr>
+              <w:i/>
               <w:sz w:val="16"/>
               <w:szCs w:val="16"/>
             </w:rPr>
           </w:pPr>
           <w:r>
             <w:rPr>
+              <w:i/>
               <w:sz w:val="16"/>
               <w:szCs w:val="16"/>
             </w:rPr>
@@ -23740,7 +23936,7 @@
       </w:tc>
       <w:tc>
         <w:tcPr>
-          <w:tcW w:w="1283" w:type="dxa"/>
+          <w:tcW w:w="1269" w:type="dxa"/>
           <w:tcMar>
             <w:top w:w="55" w:type="dxa"/>
             <w:left w:w="55" w:type="dxa"/>
@@ -23753,12 +23949,14 @@
           <w:pPr>
             <w:pStyle w:val="TableContents"/>
             <w:rPr>
+              <w:i/>
               <w:sz w:val="16"/>
               <w:szCs w:val="16"/>
             </w:rPr>
           </w:pPr>
           <w:r>
             <w:rPr>
+              <w:i/>
               <w:sz w:val="16"/>
               <w:szCs w:val="16"/>
             </w:rPr>
@@ -23768,7 +23966,7 @@
       </w:tc>
       <w:tc>
         <w:tcPr>
-          <w:tcW w:w="839" w:type="dxa"/>
+          <w:tcW w:w="831" w:type="dxa"/>
           <w:tcMar>
             <w:top w:w="55" w:type="dxa"/>
             <w:left w:w="55" w:type="dxa"/>
@@ -23781,12 +23979,14 @@
           <w:pPr>
             <w:pStyle w:val="TableContents"/>
             <w:rPr>
+              <w:i/>
               <w:sz w:val="16"/>
               <w:szCs w:val="16"/>
             </w:rPr>
           </w:pPr>
           <w:r>
             <w:rPr>
+              <w:i/>
               <w:sz w:val="16"/>
               <w:szCs w:val="16"/>
             </w:rPr>
@@ -23796,7 +23996,7 @@
       </w:tc>
       <w:tc>
         <w:tcPr>
-          <w:tcW w:w="612" w:type="dxa"/>
+          <w:tcW w:w="606" w:type="dxa"/>
           <w:tcMar>
             <w:top w:w="55" w:type="dxa"/>
             <w:left w:w="55" w:type="dxa"/>
@@ -23809,12 +24009,14 @@
           <w:pPr>
             <w:pStyle w:val="TableContents"/>
             <w:rPr>
+              <w:i/>
               <w:sz w:val="16"/>
               <w:szCs w:val="16"/>
             </w:rPr>
           </w:pPr>
           <w:r>
             <w:rPr>
+              <w:i/>
               <w:sz w:val="16"/>
               <w:szCs w:val="16"/>
             </w:rPr>
@@ -23824,7 +24026,7 @@
       </w:tc>
       <w:tc>
         <w:tcPr>
-          <w:tcW w:w="5921" w:type="dxa"/>
+          <w:tcW w:w="5860" w:type="dxa"/>
           <w:gridSpan w:val="6"/>
           <w:vMerge/>
           <w:tcMar>
@@ -23845,7 +24047,7 @@
       </w:trPr>
       <w:tc>
         <w:tcPr>
-          <w:tcW w:w="967" w:type="dxa"/>
+          <w:tcW w:w="960" w:type="dxa"/>
           <w:gridSpan w:val="2"/>
           <w:tcMar>
             <w:top w:w="55" w:type="dxa"/>
@@ -23859,6 +24061,7 @@
           <w:pPr>
             <w:pStyle w:val="TableContents"/>
             <w:rPr>
+              <w:i/>
               <w:sz w:val="16"/>
               <w:szCs w:val="16"/>
             </w:rPr>
@@ -23866,6 +24069,7 @@
           <w:proofErr w:type="spellStart"/>
           <w:r>
             <w:rPr>
+              <w:i/>
               <w:sz w:val="16"/>
               <w:szCs w:val="16"/>
             </w:rPr>
@@ -23876,7 +24080,7 @@
       </w:tc>
       <w:tc>
         <w:tcPr>
-          <w:tcW w:w="1283" w:type="dxa"/>
+          <w:tcW w:w="1269" w:type="dxa"/>
           <w:tcMar>
             <w:top w:w="55" w:type="dxa"/>
             <w:left w:w="55" w:type="dxa"/>
@@ -23904,7 +24108,7 @@
       </w:tc>
       <w:tc>
         <w:tcPr>
-          <w:tcW w:w="839" w:type="dxa"/>
+          <w:tcW w:w="831" w:type="dxa"/>
           <w:tcMar>
             <w:top w:w="55" w:type="dxa"/>
             <w:left w:w="55" w:type="dxa"/>
@@ -23925,7 +24129,7 @@
       </w:tc>
       <w:tc>
         <w:tcPr>
-          <w:tcW w:w="612" w:type="dxa"/>
+          <w:tcW w:w="606" w:type="dxa"/>
           <w:tcMar>
             <w:top w:w="55" w:type="dxa"/>
             <w:left w:w="55" w:type="dxa"/>
@@ -23946,7 +24150,7 @@
       </w:tc>
       <w:tc>
         <w:tcPr>
-          <w:tcW w:w="3098" w:type="dxa"/>
+          <w:tcW w:w="3063" w:type="dxa"/>
           <w:vMerge w:val="restart"/>
           <w:tcMar>
             <w:top w:w="55" w:type="dxa"/>
@@ -23977,7 +24181,7 @@
       </w:tc>
       <w:tc>
         <w:tcPr>
-          <w:tcW w:w="1587" w:type="dxa"/>
+          <w:tcW w:w="1295" w:type="dxa"/>
           <w:gridSpan w:val="3"/>
           <w:tcMar>
             <w:top w:w="55" w:type="dxa"/>
@@ -23992,12 +24196,14 @@
             <w:pStyle w:val="Standard"/>
             <w:jc w:val="center"/>
             <w:rPr>
+              <w:i/>
               <w:sz w:val="16"/>
               <w:szCs w:val="16"/>
             </w:rPr>
           </w:pPr>
           <w:r>
             <w:rPr>
+              <w:i/>
               <w:sz w:val="16"/>
               <w:szCs w:val="16"/>
             </w:rPr>
@@ -24007,7 +24213,7 @@
       </w:tc>
       <w:tc>
         <w:tcPr>
-          <w:tcW w:w="573" w:type="dxa"/>
+          <w:tcW w:w="845" w:type="dxa"/>
           <w:tcMar>
             <w:top w:w="55" w:type="dxa"/>
             <w:left w:w="55" w:type="dxa"/>
@@ -24021,12 +24227,14 @@
             <w:pStyle w:val="TableContents"/>
             <w:jc w:val="center"/>
             <w:rPr>
+              <w:i/>
               <w:sz w:val="16"/>
               <w:szCs w:val="16"/>
             </w:rPr>
           </w:pPr>
           <w:r>
             <w:rPr>
+              <w:i/>
               <w:sz w:val="16"/>
               <w:szCs w:val="16"/>
             </w:rPr>
@@ -24036,7 +24244,7 @@
       </w:tc>
       <w:tc>
         <w:tcPr>
-          <w:tcW w:w="663" w:type="dxa"/>
+          <w:tcW w:w="657" w:type="dxa"/>
           <w:tcMar>
             <w:top w:w="55" w:type="dxa"/>
             <w:left w:w="55" w:type="dxa"/>
@@ -24050,12 +24258,14 @@
             <w:pStyle w:val="TableContents"/>
             <w:jc w:val="center"/>
             <w:rPr>
+              <w:i/>
               <w:sz w:val="16"/>
               <w:szCs w:val="16"/>
             </w:rPr>
           </w:pPr>
           <w:r>
             <w:rPr>
+              <w:i/>
               <w:sz w:val="16"/>
               <w:szCs w:val="16"/>
             </w:rPr>
@@ -24071,7 +24281,7 @@
       </w:trPr>
       <w:tc>
         <w:tcPr>
-          <w:tcW w:w="967" w:type="dxa"/>
+          <w:tcW w:w="960" w:type="dxa"/>
           <w:gridSpan w:val="2"/>
           <w:tcMar>
             <w:top w:w="55" w:type="dxa"/>
@@ -24085,12 +24295,14 @@
           <w:pPr>
             <w:pStyle w:val="TableContents"/>
             <w:rPr>
+              <w:i/>
               <w:sz w:val="16"/>
               <w:szCs w:val="16"/>
             </w:rPr>
           </w:pPr>
           <w:r>
             <w:rPr>
+              <w:i/>
               <w:sz w:val="16"/>
               <w:szCs w:val="16"/>
             </w:rPr>
@@ -24100,7 +24312,7 @@
       </w:tc>
       <w:tc>
         <w:tcPr>
-          <w:tcW w:w="1283" w:type="dxa"/>
+          <w:tcW w:w="1269" w:type="dxa"/>
           <w:tcMar>
             <w:top w:w="55" w:type="dxa"/>
             <w:left w:w="55" w:type="dxa"/>
@@ -24128,7 +24340,7 @@
       </w:tc>
       <w:tc>
         <w:tcPr>
-          <w:tcW w:w="839" w:type="dxa"/>
+          <w:tcW w:w="831" w:type="dxa"/>
           <w:tcMar>
             <w:top w:w="55" w:type="dxa"/>
             <w:left w:w="55" w:type="dxa"/>
@@ -24149,7 +24361,7 @@
       </w:tc>
       <w:tc>
         <w:tcPr>
-          <w:tcW w:w="612" w:type="dxa"/>
+          <w:tcW w:w="606" w:type="dxa"/>
           <w:tcMar>
             <w:top w:w="55" w:type="dxa"/>
             <w:left w:w="55" w:type="dxa"/>
@@ -24170,7 +24382,7 @@
       </w:tc>
       <w:tc>
         <w:tcPr>
-          <w:tcW w:w="3098" w:type="dxa"/>
+          <w:tcW w:w="3063" w:type="dxa"/>
           <w:vMerge/>
           <w:tcMar>
             <w:top w:w="55" w:type="dxa"/>
@@ -24184,7 +24396,7 @@
       </w:tc>
       <w:tc>
         <w:tcPr>
-          <w:tcW w:w="529" w:type="dxa"/>
+          <w:tcW w:w="445" w:type="dxa"/>
           <w:tcMar>
             <w:top w:w="55" w:type="dxa"/>
             <w:left w:w="55" w:type="dxa"/>
@@ -24201,7 +24413,7 @@
       </w:tc>
       <w:tc>
         <w:tcPr>
-          <w:tcW w:w="529" w:type="dxa"/>
+          <w:tcW w:w="425" w:type="dxa"/>
           <w:tcMar>
             <w:top w:w="55" w:type="dxa"/>
             <w:left w:w="55" w:type="dxa"/>
@@ -24222,7 +24434,7 @@
       </w:tc>
       <w:tc>
         <w:tcPr>
-          <w:tcW w:w="529" w:type="dxa"/>
+          <w:tcW w:w="425" w:type="dxa"/>
           <w:tcMar>
             <w:top w:w="55" w:type="dxa"/>
             <w:left w:w="55" w:type="dxa"/>
@@ -24243,7 +24455,7 @@
       </w:tc>
       <w:tc>
         <w:tcPr>
-          <w:tcW w:w="573" w:type="dxa"/>
+          <w:tcW w:w="845" w:type="dxa"/>
           <w:tcMar>
             <w:top w:w="55" w:type="dxa"/>
             <w:left w:w="55" w:type="dxa"/>
@@ -24301,7 +24513,7 @@
       </w:tc>
       <w:tc>
         <w:tcPr>
-          <w:tcW w:w="663" w:type="dxa"/>
+          <w:tcW w:w="657" w:type="dxa"/>
           <w:tcMar>
             <w:top w:w="55" w:type="dxa"/>
             <w:left w:w="55" w:type="dxa"/>
@@ -24339,7 +24551,7 @@
       </w:trPr>
       <w:tc>
         <w:tcPr>
-          <w:tcW w:w="967" w:type="dxa"/>
+          <w:tcW w:w="960" w:type="dxa"/>
           <w:gridSpan w:val="2"/>
           <w:tcMar>
             <w:top w:w="55" w:type="dxa"/>
@@ -24352,12 +24564,15 @@
         <w:p>
           <w:pPr>
             <w:pStyle w:val="TableContents"/>
+            <w:rPr>
+              <w:i/>
+            </w:rPr>
           </w:pPr>
         </w:p>
       </w:tc>
       <w:tc>
         <w:tcPr>
-          <w:tcW w:w="1283" w:type="dxa"/>
+          <w:tcW w:w="1269" w:type="dxa"/>
           <w:tcMar>
             <w:top w:w="55" w:type="dxa"/>
             <w:left w:w="55" w:type="dxa"/>
@@ -24378,7 +24593,7 @@
       </w:tc>
       <w:tc>
         <w:tcPr>
-          <w:tcW w:w="839" w:type="dxa"/>
+          <w:tcW w:w="831" w:type="dxa"/>
           <w:tcMar>
             <w:top w:w="55" w:type="dxa"/>
             <w:left w:w="55" w:type="dxa"/>
@@ -24399,7 +24614,7 @@
       </w:tc>
       <w:tc>
         <w:tcPr>
-          <w:tcW w:w="612" w:type="dxa"/>
+          <w:tcW w:w="606" w:type="dxa"/>
           <w:tcMar>
             <w:top w:w="55" w:type="dxa"/>
             <w:left w:w="55" w:type="dxa"/>
@@ -24420,7 +24635,7 @@
       </w:tc>
       <w:tc>
         <w:tcPr>
-          <w:tcW w:w="3098" w:type="dxa"/>
+          <w:tcW w:w="3063" w:type="dxa"/>
           <w:vMerge/>
           <w:tcMar>
             <w:top w:w="55" w:type="dxa"/>
@@ -24434,7 +24649,7 @@
       </w:tc>
       <w:tc>
         <w:tcPr>
-          <w:tcW w:w="2823" w:type="dxa"/>
+          <w:tcW w:w="2797" w:type="dxa"/>
           <w:gridSpan w:val="5"/>
           <w:vMerge w:val="restart"/>
           <w:tcMar>
@@ -24447,15 +24662,10 @@
         </w:tcPr>
         <w:p>
           <w:pPr>
-            <w:pStyle w:val="Standard"/>
-            <w:jc w:val="center"/>
-            <w:rPr>
-              <w:szCs w:val="28"/>
-            </w:rPr>
+            <w:spacing w:line="240" w:lineRule="auto"/>
           </w:pPr>
           <w:r>
             <w:rPr>
-              <w:szCs w:val="28"/>
               <w:lang w:eastAsia="ru-RU"/>
             </w:rPr>
             <w:t>ПКСз-41-С</w:t>
@@ -24470,7 +24680,7 @@
       </w:trPr>
       <w:tc>
         <w:tcPr>
-          <w:tcW w:w="967" w:type="dxa"/>
+          <w:tcW w:w="960" w:type="dxa"/>
           <w:gridSpan w:val="2"/>
           <w:tcMar>
             <w:top w:w="55" w:type="dxa"/>
@@ -24484,12 +24694,14 @@
           <w:pPr>
             <w:pStyle w:val="TableContents"/>
             <w:rPr>
+              <w:i/>
               <w:sz w:val="16"/>
               <w:szCs w:val="16"/>
             </w:rPr>
           </w:pPr>
           <w:r>
             <w:rPr>
+              <w:i/>
               <w:sz w:val="16"/>
               <w:szCs w:val="16"/>
             </w:rPr>
@@ -24499,7 +24711,7 @@
       </w:tc>
       <w:tc>
         <w:tcPr>
-          <w:tcW w:w="1283" w:type="dxa"/>
+          <w:tcW w:w="1269" w:type="dxa"/>
           <w:tcMar>
             <w:top w:w="55" w:type="dxa"/>
             <w:left w:w="55" w:type="dxa"/>
@@ -24527,7 +24739,7 @@
       </w:tc>
       <w:tc>
         <w:tcPr>
-          <w:tcW w:w="839" w:type="dxa"/>
+          <w:tcW w:w="831" w:type="dxa"/>
           <w:tcMar>
             <w:top w:w="55" w:type="dxa"/>
             <w:left w:w="55" w:type="dxa"/>
@@ -24548,7 +24760,7 @@
       </w:tc>
       <w:tc>
         <w:tcPr>
-          <w:tcW w:w="612" w:type="dxa"/>
+          <w:tcW w:w="606" w:type="dxa"/>
           <w:tcMar>
             <w:top w:w="55" w:type="dxa"/>
             <w:left w:w="55" w:type="dxa"/>
@@ -24569,7 +24781,7 @@
       </w:tc>
       <w:tc>
         <w:tcPr>
-          <w:tcW w:w="3098" w:type="dxa"/>
+          <w:tcW w:w="3063" w:type="dxa"/>
           <w:vMerge/>
           <w:tcMar>
             <w:top w:w="55" w:type="dxa"/>
@@ -24583,7 +24795,7 @@
       </w:tc>
       <w:tc>
         <w:tcPr>
-          <w:tcW w:w="2823" w:type="dxa"/>
+          <w:tcW w:w="2797" w:type="dxa"/>
           <w:gridSpan w:val="5"/>
           <w:vMerge/>
           <w:tcMar>
@@ -24604,7 +24816,7 @@
       </w:trPr>
       <w:tc>
         <w:tcPr>
-          <w:tcW w:w="967" w:type="dxa"/>
+          <w:tcW w:w="960" w:type="dxa"/>
           <w:gridSpan w:val="2"/>
           <w:tcMar>
             <w:top w:w="55" w:type="dxa"/>
@@ -24618,12 +24830,14 @@
           <w:pPr>
             <w:pStyle w:val="TableContents"/>
             <w:rPr>
+              <w:i/>
               <w:sz w:val="16"/>
               <w:szCs w:val="16"/>
             </w:rPr>
           </w:pPr>
           <w:r>
             <w:rPr>
+              <w:i/>
               <w:sz w:val="16"/>
               <w:szCs w:val="16"/>
             </w:rPr>
@@ -24633,7 +24847,7 @@
       </w:tc>
       <w:tc>
         <w:tcPr>
-          <w:tcW w:w="1283" w:type="dxa"/>
+          <w:tcW w:w="1269" w:type="dxa"/>
           <w:tcMar>
             <w:top w:w="55" w:type="dxa"/>
             <w:left w:w="55" w:type="dxa"/>
@@ -24654,7 +24868,7 @@
       </w:tc>
       <w:tc>
         <w:tcPr>
-          <w:tcW w:w="839" w:type="dxa"/>
+          <w:tcW w:w="831" w:type="dxa"/>
           <w:tcMar>
             <w:top w:w="55" w:type="dxa"/>
             <w:left w:w="55" w:type="dxa"/>
@@ -24675,7 +24889,7 @@
       </w:tc>
       <w:tc>
         <w:tcPr>
-          <w:tcW w:w="612" w:type="dxa"/>
+          <w:tcW w:w="606" w:type="dxa"/>
           <w:tcMar>
             <w:top w:w="55" w:type="dxa"/>
             <w:left w:w="55" w:type="dxa"/>
@@ -24696,7 +24910,7 @@
       </w:tc>
       <w:tc>
         <w:tcPr>
-          <w:tcW w:w="3098" w:type="dxa"/>
+          <w:tcW w:w="3063" w:type="dxa"/>
           <w:vMerge/>
           <w:tcMar>
             <w:top w:w="55" w:type="dxa"/>
@@ -24710,7 +24924,7 @@
       </w:tc>
       <w:tc>
         <w:tcPr>
-          <w:tcW w:w="2823" w:type="dxa"/>
+          <w:tcW w:w="2797" w:type="dxa"/>
           <w:gridSpan w:val="5"/>
           <w:vMerge/>
           <w:tcMar>
@@ -25140,7 +25354,7 @@
               <w:noProof/>
               <w:sz w:val="28"/>
             </w:rPr>
-            <w:t>67</w:t>
+            <w:t>51</w:t>
           </w:r>
           <w:r>
             <w:rPr>
@@ -25762,10 +25976,11 @@
     <w:autoRedefine/>
     <w:uiPriority w:val="9"/>
     <w:qFormat/>
-    <w:rsid w:val="00104D98"/>
+    <w:rsid w:val="0051600B"/>
     <w:pPr>
       <w:keepNext/>
       <w:keepLines/>
+      <w:jc w:val="center"/>
       <w:outlineLvl w:val="0"/>
     </w:pPr>
     <w:rPr>
@@ -25784,10 +25999,11 @@
     <w:uiPriority w:val="9"/>
     <w:unhideWhenUsed/>
     <w:qFormat/>
-    <w:rsid w:val="00DD4BC7"/>
+    <w:rsid w:val="0051600B"/>
     <w:pPr>
       <w:keepNext/>
       <w:keepLines/>
+      <w:spacing w:line="240" w:lineRule="auto"/>
       <w:outlineLvl w:val="1"/>
     </w:pPr>
     <w:rPr>
@@ -25806,10 +26022,11 @@
     <w:uiPriority w:val="9"/>
     <w:unhideWhenUsed/>
     <w:qFormat/>
-    <w:rsid w:val="008D28EE"/>
+    <w:rsid w:val="0051600B"/>
     <w:pPr>
       <w:keepNext/>
       <w:keepLines/>
+      <w:spacing w:line="240" w:lineRule="auto"/>
       <w:outlineLvl w:val="2"/>
     </w:pPr>
     <w:rPr>
@@ -25944,7 +26161,7 @@
     <w:basedOn w:val="a1"/>
     <w:link w:val="2"/>
     <w:uiPriority w:val="9"/>
-    <w:rsid w:val="00DD4BC7"/>
+    <w:rsid w:val="0051600B"/>
     <w:rPr>
       <w:rFonts w:ascii="Times New Roman" w:eastAsiaTheme="majorEastAsia" w:hAnsi="Times New Roman" w:cstheme="majorBidi"/>
       <w:bCs/>
@@ -25958,7 +26175,7 @@
     <w:basedOn w:val="a1"/>
     <w:link w:val="3"/>
     <w:uiPriority w:val="9"/>
-    <w:rsid w:val="008D28EE"/>
+    <w:rsid w:val="0051600B"/>
     <w:rPr>
       <w:rFonts w:ascii="Times New Roman" w:eastAsiaTheme="majorEastAsia" w:hAnsi="Times New Roman" w:cstheme="majorBidi"/>
       <w:bCs/>
@@ -26136,7 +26353,7 @@
     <w:basedOn w:val="a1"/>
     <w:link w:val="1"/>
     <w:uiPriority w:val="9"/>
-    <w:rsid w:val="00104D98"/>
+    <w:rsid w:val="0051600B"/>
     <w:rPr>
       <w:rFonts w:ascii="Times New Roman" w:eastAsiaTheme="majorEastAsia" w:hAnsi="Times New Roman" w:cstheme="majorBidi"/>
       <w:bCs/>
@@ -26272,7 +26489,6 @@
     <w:basedOn w:val="a0"/>
     <w:link w:val="aa"/>
     <w:uiPriority w:val="99"/>
-    <w:semiHidden/>
     <w:unhideWhenUsed/>
     <w:rsid w:val="00D20760"/>
     <w:pPr>
@@ -26288,7 +26504,6 @@
     <w:basedOn w:val="a1"/>
     <w:link w:val="a9"/>
     <w:uiPriority w:val="99"/>
-    <w:semiHidden/>
     <w:rsid w:val="00D20760"/>
     <w:rPr>
       <w:rFonts w:ascii="Times New Roman" w:hAnsi="Times New Roman"/>
@@ -26559,6 +26774,14 @@
     <w:uiPriority w:val="99"/>
     <w:semiHidden/>
     <w:unhideWhenUsed/>
+  </w:style>
+  <w:style w:type="numbering" w:customStyle="1" w:styleId="Standard">
+    <w:name w:val="a"/>
+    <w:pPr>
+      <w:numPr>
+        <w:numId w:val="2"/>
+      </w:numPr>
+    </w:pPr>
   </w:style>
 </w:styles>
 </file>
@@ -26851,7 +27074,7 @@
 </file>
 
 <file path=customXml/itemProps1.xml><?xml version="1.0" encoding="utf-8"?>
-<ds:datastoreItem xmlns:ds="http://schemas.openxmlformats.org/officeDocument/2006/customXml" ds:itemID="{C5D77537-F83B-48D4-BC4C-455002623D05}">
+<ds:datastoreItem xmlns:ds="http://schemas.openxmlformats.org/officeDocument/2006/customXml" ds:itemID="{80D2AADA-D2B8-4DE3-947A-A8CA01C5E396}">
   <ds:schemaRefs>
     <ds:schemaRef ds:uri="http://schemas.openxmlformats.org/officeDocument/2006/bibliography"/>
   </ds:schemaRefs>

</xml_diff>